<commit_message>
Add in Provider Sketches
</commit_message>
<xml_diff>
--- a/07-Other/Activity4_sketches.docx
+++ b/07-Other/Activity4_sketches.docx
@@ -3,7 +3,35 @@
 <w:document xmlns:wpc="http://schemas.microsoft.com/office/word/2010/wordprocessingCanvas" xmlns:cx="http://schemas.microsoft.com/office/drawing/2014/chartex" xmlns:cx1="http://schemas.microsoft.com/office/drawing/2015/9/8/chartex" xmlns:cx2="http://schemas.microsoft.com/office/drawing/2015/10/21/chartex" xmlns:cx3="http://schemas.microsoft.com/office/drawing/2016/5/9/chartex" xmlns:cx4="http://schemas.microsoft.com/office/drawing/2016/5/10/chartex" xmlns:cx5="http://schemas.microsoft.com/office/drawing/2016/5/11/chartex" xmlns:cx6="http://schemas.microsoft.com/office/drawing/2016/5/12/chartex" xmlns:cx7="http://schemas.microsoft.com/office/drawing/2016/5/13/chartex" xmlns:cx8="http://schemas.microsoft.com/office/drawing/2016/5/14/chartex" xmlns:mc="http://schemas.openxmlformats.org/markup-compatibility/2006" xmlns:aink="http://schemas.microsoft.com/office/drawing/2016/ink" xmlns:am3d="http://schemas.microsoft.com/office/drawing/2017/model3d" xmlns:o="urn:schemas-microsoft-com:office:office" xmlns:oel="http://schemas.microsoft.com/office/2019/extlst" xmlns:r="http://schemas.openxmlformats.org/officeDocument/2006/relationships" xmlns:m="http://schemas.openxmlformats.org/officeDocument/2006/math" xmlns:v="urn:schemas-microsoft-com:vml" xmlns:wp14="http://schemas.microsoft.com/office/word/2010/wordprocessingDrawing" xmlns:wp="http://schemas.openxmlformats.org/drawingml/2006/wordprocessingDrawing" xmlns:w10="urn:schemas-microsoft-com:office:word" xmlns:w="http://schemas.openxmlformats.org/wordprocessingml/2006/main" xmlns:w14="http://schemas.microsoft.com/office/word/2010/wordml" xmlns:w15="http://schemas.microsoft.com/office/word/2012/wordml" xmlns:w16cex="http://schemas.microsoft.com/office/word/2018/wordml/cex" xmlns:w16cid="http://schemas.microsoft.com/office/word/2016/wordml/cid" xmlns:w16="http://schemas.microsoft.com/office/word/2018/wordml" xmlns:w16sdtdh="http://schemas.microsoft.com/office/word/2020/wordml/sdtdatahash" xmlns:w16se="http://schemas.microsoft.com/office/word/2015/wordml/symex" xmlns:wpg="http://schemas.microsoft.com/office/word/2010/wordprocessingGroup" xmlns:wpi="http://schemas.microsoft.com/office/word/2010/wordprocessingInk" xmlns:wne="http://schemas.microsoft.com/office/word/2006/wordml" xmlns:wps="http://schemas.microsoft.com/office/word/2010/wordprocessingShape" mc:Ignorable="w14 w15 w16se w16cid w16 w16cex w16sdtdh wp14">
   <w:body>
     <w:p>
+      <w:pPr>
+        <w:jc w:val="center"/>
+        <w:rPr>
+          <w:rFonts w:ascii="Arial" w:hAnsi="Arial" w:cs="Arial"/>
+          <w:b/>
+          <w:bCs/>
+          <w:sz w:val="24"/>
+          <w:szCs w:val="24"/>
+        </w:rPr>
+      </w:pPr>
       <w:r>
+        <w:rPr>
+          <w:rFonts w:ascii="Arial" w:hAnsi="Arial" w:cs="Arial"/>
+          <w:b/>
+          <w:bCs/>
+          <w:sz w:val="24"/>
+          <w:szCs w:val="24"/>
+        </w:rPr>
+        <w:t>Provider Website Sketches</w:t>
+      </w:r>
+    </w:p>
+    <w:p>
+      <w:pPr>
+        <w:jc w:val="center"/>
+      </w:pPr>
+      <w:r>
+        <w:rPr>
+          <w:noProof/>
+        </w:rPr>
         <w:drawing>
           <wp:inline distT="0" distB="0" distL="0" distR="0" wp14:anchorId="00B32D3B" wp14:editId="6DB4CAF9">
             <wp:extent cx="5400040" cy="3882390"/>
@@ -43,6 +71,9 @@
     </w:p>
     <w:p>
       <w:r>
+        <w:rPr>
+          <w:noProof/>
+        </w:rPr>
         <w:drawing>
           <wp:inline distT="0" distB="0" distL="0" distR="0" wp14:anchorId="767BB163" wp14:editId="118D39E8">
             <wp:extent cx="5400040" cy="3879850"/>
@@ -80,9 +111,37 @@
         </w:drawing>
       </w:r>
     </w:p>
+    <w:p/>
+    <w:p/>
+    <w:p>
+      <w:pPr>
+        <w:jc w:val="center"/>
+        <w:rPr>
+          <w:b/>
+          <w:bCs/>
+        </w:rPr>
+      </w:pPr>
+      <w:r>
+        <w:rPr>
+          <w:b/>
+          <w:bCs/>
+        </w:rPr>
+        <w:lastRenderedPageBreak/>
+        <w:t>Api</w:t>
+      </w:r>
+      <w:r>
+        <w:rPr>
+          <w:b/>
+          <w:bCs/>
+        </w:rPr>
+        <w:t xml:space="preserve"> Sketches</w:t>
+      </w:r>
+    </w:p>
     <w:p>
       <w:r>
-        <w:lastRenderedPageBreak/>
+        <w:rPr>
+          <w:noProof/>
+        </w:rPr>
         <w:drawing>
           <wp:inline distT="0" distB="0" distL="0" distR="0" wp14:anchorId="49A1066B" wp14:editId="20F1B980">
             <wp:extent cx="5400040" cy="3845560"/>
@@ -122,6 +181,9 @@
     </w:p>
     <w:p>
       <w:r>
+        <w:rPr>
+          <w:noProof/>
+        </w:rPr>
         <w:drawing>
           <wp:inline distT="0" distB="0" distL="0" distR="0" wp14:anchorId="21FA99FE" wp14:editId="4E72B1C9">
             <wp:extent cx="5400040" cy="3876675"/>
@@ -161,6 +223,9 @@
     </w:p>
     <w:p>
       <w:r>
+        <w:rPr>
+          <w:noProof/>
+        </w:rPr>
         <w:lastRenderedPageBreak/>
         <w:drawing>
           <wp:inline distT="0" distB="0" distL="0" distR="0" wp14:anchorId="3353E676" wp14:editId="49B5DDFC">
@@ -205,6 +270,12 @@
     <w:sectPr>
       <w:pgSz w:w="11906" w:h="16838"/>
       <w:pgMar w:top="1417" w:right="1701" w:bottom="1417" w:left="1701" w:header="708" w:footer="708" w:gutter="0"/>
+      <w:pgBorders w:offsetFrom="page">
+        <w:top w:val="thinThickSmallGap" w:sz="24" w:space="24" w:color="auto"/>
+        <w:left w:val="thinThickSmallGap" w:sz="24" w:space="24" w:color="auto"/>
+        <w:bottom w:val="thickThinSmallGap" w:sz="24" w:space="24" w:color="auto"/>
+        <w:right w:val="thickThinSmallGap" w:sz="24" w:space="24" w:color="auto"/>
+      </w:pgBorders>
       <w:cols w:space="708"/>
       <w:docGrid w:linePitch="360"/>
     </w:sectPr>

</xml_diff>

<commit_message>
Chnages in Sales Report
</commit_message>
<xml_diff>
--- a/07-Other/Activity4_sketches.docx
+++ b/07-Other/Activity4_sketches.docx
@@ -651,7 +651,6 @@
           <w:rFonts w:ascii="Arial" w:hAnsi="Arial" w:cs="Arial"/>
           <w:b/>
           <w:bCs/>
-          <w:noProof/>
           <w:color w:val="000000"/>
           <w:sz w:val="24"/>
           <w:szCs w:val="24"/>
@@ -659,10 +658,10 @@
           <w:lang w:val="en-US"/>
         </w:rPr>
         <w:drawing>
-          <wp:inline distT="0" distB="0" distL="0" distR="0" wp14:anchorId="49AE6A1C" wp14:editId="43299787">
-            <wp:extent cx="5295900" cy="3086100"/>
-            <wp:effectExtent l="76200" t="76200" r="133350" b="133350"/>
-            <wp:docPr id="17" name="Imagen 17"/>
+          <wp:inline distT="0" distB="0" distL="0" distR="0" wp14:anchorId="29448C8E" wp14:editId="323F6AF4">
+            <wp:extent cx="5400040" cy="3881755"/>
+            <wp:effectExtent l="0" t="0" r="0" b="4445"/>
+            <wp:docPr id="5" name="Imagen 5"/>
             <wp:cNvGraphicFramePr>
               <a:graphicFrameLocks xmlns:a="http://schemas.openxmlformats.org/drawingml/2006/main" noChangeAspect="1"/>
             </wp:cNvGraphicFramePr>
@@ -673,55 +672,20 @@
                     <pic:cNvPr id="1" name=""/>
                     <pic:cNvPicPr/>
                   </pic:nvPicPr>
-                  <pic:blipFill rotWithShape="1">
+                  <pic:blipFill>
                     <a:blip r:embed="rId8"/>
-                    <a:srcRect l="1235" t="1958" r="694" b="18720"/>
-                    <a:stretch/>
+                    <a:stretch>
+                      <a:fillRect/>
+                    </a:stretch>
                   </pic:blipFill>
-                  <pic:spPr bwMode="auto">
+                  <pic:spPr>
                     <a:xfrm>
                       <a:off x="0" y="0"/>
-                      <a:ext cx="5295900" cy="3086100"/>
+                      <a:ext cx="5400040" cy="3881755"/>
                     </a:xfrm>
                     <a:prstGeom prst="rect">
                       <a:avLst/>
                     </a:prstGeom>
-                    <a:ln w="38100" cap="sq" cmpd="sng" algn="ctr">
-                      <a:solidFill>
-                        <a:sysClr val="windowText" lastClr="000000"/>
-                      </a:solidFill>
-                      <a:prstDash val="solid"/>
-                      <a:miter lim="800000"/>
-                      <a:headEnd type="none" w="med" len="med"/>
-                      <a:tailEnd type="none" w="med" len="med"/>
-                      <a:extLst>
-                        <a:ext uri="{C807C97D-BFC1-408E-A445-0C87EB9F89A2}">
-                          <ask:lineSketchStyleProps xmlns:ask="http://schemas.microsoft.com/office/drawing/2018/sketchyshapes" sd="0">
-                            <a:custGeom>
-                              <a:avLst/>
-                              <a:gdLst/>
-                              <a:ahLst/>
-                              <a:cxnLst/>
-                              <a:rect l="0" t="0" r="0" b="0"/>
-                              <a:pathLst/>
-                            </a:custGeom>
-                            <ask:type/>
-                          </ask:lineSketchStyleProps>
-                        </a:ext>
-                      </a:extLst>
-                    </a:ln>
-                    <a:effectLst>
-                      <a:outerShdw blurRad="50800" dist="38100" dir="2700000" algn="tl" rotWithShape="0">
-                        <a:srgbClr val="000000">
-                          <a:alpha val="43000"/>
-                        </a:srgbClr>
-                      </a:outerShdw>
-                    </a:effectLst>
-                    <a:extLst>
-                      <a:ext uri="{53640926-AAD7-44D8-BBD7-CCE9431645EC}">
-                        <a14:shadowObscured xmlns:a14="http://schemas.microsoft.com/office/drawing/2010/main"/>
-                      </a:ext>
-                    </a:extLst>
                   </pic:spPr>
                 </pic:pic>
               </a:graphicData>
@@ -870,7 +834,6 @@
           <w:szCs w:val="24"/>
           <w:shd w:val="clear" w:color="auto" w:fill="FFFFFF"/>
         </w:rPr>
-        <w:lastRenderedPageBreak/>
         <w:t>Add Provider Design</w:t>
       </w:r>
     </w:p>
@@ -935,6 +898,7 @@
           <w:noProof/>
           <w:lang w:val="en-US"/>
         </w:rPr>
+        <w:lastRenderedPageBreak/>
         <w:drawing>
           <wp:anchor distT="0" distB="0" distL="114300" distR="114300" simplePos="0" relativeHeight="251660288" behindDoc="0" locked="0" layoutInCell="1" allowOverlap="1" wp14:anchorId="24C2574E">
             <wp:simplePos x="0" y="0"/>
@@ -1020,7 +984,6 @@
           <w:noProof/>
           <w:lang w:val="en-US"/>
         </w:rPr>
-        <w:lastRenderedPageBreak/>
         <w:drawing>
           <wp:anchor distT="0" distB="0" distL="114300" distR="114300" simplePos="0" relativeHeight="251661312" behindDoc="0" locked="0" layoutInCell="1" allowOverlap="1" wp14:anchorId="42C20460">
             <wp:simplePos x="0" y="0"/>
@@ -1160,6 +1123,7 @@
           <w:shd w:val="clear" w:color="auto" w:fill="FFFFFF"/>
           <w:lang w:val="en-US"/>
         </w:rPr>
+        <w:lastRenderedPageBreak/>
         <w:drawing>
           <wp:inline distT="0" distB="0" distL="0" distR="0" wp14:anchorId="70EE9387" wp14:editId="16AB5344">
             <wp:extent cx="5400040" cy="3869055"/>
@@ -1237,7 +1201,6 @@
           <w:shd w:val="clear" w:color="auto" w:fill="FFFFFF"/>
           <w:lang w:val="en-US"/>
         </w:rPr>
-        <w:lastRenderedPageBreak/>
         <w:t>D</w:t>
       </w:r>
       <w:r>
@@ -1358,6 +1321,7 @@
           <w:shd w:val="clear" w:color="auto" w:fill="FFFFFF"/>
           <w:lang w:val="en-US"/>
         </w:rPr>
+        <w:lastRenderedPageBreak/>
         <w:drawing>
           <wp:anchor distT="0" distB="0" distL="114300" distR="114300" simplePos="0" relativeHeight="251666432" behindDoc="0" locked="0" layoutInCell="1" allowOverlap="1" wp14:anchorId="368551D0" wp14:editId="33A07793">
             <wp:simplePos x="0" y="0"/>
@@ -1495,7 +1459,6 @@
           <w:shd w:val="clear" w:color="auto" w:fill="FFFFFF"/>
           <w:lang w:val="en-US"/>
         </w:rPr>
-        <w:lastRenderedPageBreak/>
         <w:t>D</w:t>
       </w:r>
       <w:r>
@@ -1615,6 +1578,7 @@
           <w:shd w:val="clear" w:color="auto" w:fill="FFFFFF"/>
           <w:lang w:val="en-US"/>
         </w:rPr>
+        <w:lastRenderedPageBreak/>
         <w:t>Queried API URL</w:t>
       </w:r>
     </w:p>
@@ -1711,7 +1675,6 @@
           <w:shd w:val="clear" w:color="auto" w:fill="FFFFFF"/>
           <w:lang w:val="en-US"/>
         </w:rPr>
-        <w:lastRenderedPageBreak/>
         <w:t>Design Consumer Api get product and users</w:t>
       </w:r>
       <w:r>
@@ -1807,6 +1770,7 @@
           <w:bCs/>
           <w:lang w:val="en-US"/>
         </w:rPr>
+        <w:lastRenderedPageBreak/>
         <w:t>Api Sketches</w:t>
       </w:r>
     </w:p>

</xml_diff>